<commit_message>
small change to hw1
</commit_message>
<xml_diff>
--- a/EE598_MachineLearning/HW1.docx
+++ b/EE598_MachineLearning/HW1.docx
@@ -2084,8 +2084,6 @@
           <w:szCs w:val="24"/>
         </w:rPr>
       </w:pPr>
-      <w:bookmarkStart w:id="0" w:name="_GoBack"/>
-      <w:bookmarkEnd w:id="0"/>
     </w:p>
     <w:p>
       <w:pPr>
@@ -3267,6 +3265,81 @@
     </w:p>
     <w:p>
       <w:pPr>
+        <w:autoSpaceDE w:val="0"/>
+        <w:autoSpaceDN w:val="0"/>
+        <w:adjustRightInd w:val="0"/>
+        <w:spacing w:after="0" w:line="240" w:lineRule="auto"/>
+        <w:rPr>
+          <w:rFonts w:ascii="Lucida Console" w:hAnsi="Lucida Console" w:cs="Lucida Console"/>
+          <w:color w:val="00BF00"/>
+          <w:sz w:val="18"/>
+          <w:szCs w:val="18"/>
+        </w:rPr>
+      </w:pPr>
+      <w:r>
+        <w:rPr>
+          <w:rFonts w:ascii="Times New Roman" w:hAnsi="Times New Roman" w:cs="Times New Roman"/>
+          <w:sz w:val="24"/>
+          <w:szCs w:val="24"/>
+          <w:u w:val="single"/>
+        </w:rPr>
+        <w:t xml:space="preserve">Pandora Music: </w:t>
+      </w:r>
+      <w:r>
+        <w:rPr>
+          <w:rFonts w:ascii="Times New Roman" w:hAnsi="Times New Roman" w:cs="Times New Roman"/>
+          <w:sz w:val="24"/>
+          <w:szCs w:val="24"/>
+        </w:rPr>
+        <w:t xml:space="preserve"> </w:t>
+      </w:r>
+      <w:r>
+        <w:rPr>
+          <w:rFonts w:ascii="Times New Roman" w:hAnsi="Times New Roman" w:cs="Times New Roman"/>
+          <w:sz w:val="24"/>
+          <w:szCs w:val="24"/>
+        </w:rPr>
+        <w:t>Pandora collects 450 attributes from every song to describe a song. It also collects data, of</w:t>
+      </w:r>
+      <w:r>
+        <w:rPr>
+          <w:rFonts w:ascii="Times New Roman" w:hAnsi="Times New Roman" w:cs="Times New Roman"/>
+          <w:sz w:val="24"/>
+          <w:szCs w:val="24"/>
+        </w:rPr>
+        <w:t xml:space="preserve"> time the song is listened to, whether the song was skipped, </w:t>
+      </w:r>
+      <w:proofErr w:type="spellStart"/>
+      <w:r>
+        <w:rPr>
+          <w:rFonts w:ascii="Times New Roman" w:hAnsi="Times New Roman" w:cs="Times New Roman"/>
+          <w:sz w:val="24"/>
+          <w:szCs w:val="24"/>
+        </w:rPr>
+        <w:t>ect</w:t>
+      </w:r>
+      <w:proofErr w:type="spellEnd"/>
+      <w:r>
+        <w:rPr>
+          <w:rFonts w:ascii="Times New Roman" w:hAnsi="Times New Roman" w:cs="Times New Roman"/>
+          <w:sz w:val="24"/>
+          <w:szCs w:val="24"/>
+        </w:rPr>
+        <w:t>. But it also has a “thumbs up” feature, which can be considered reinforcement learning. Essentially, it is another regression problem, based on the music you currently listen to, how much does that match other music you haven’t heard yet? If a thumbs up is given to the new music, that reinforces the decision the algorithm made</w:t>
+      </w:r>
+      <w:r>
+        <w:rPr>
+          <w:rFonts w:ascii="Times New Roman" w:hAnsi="Times New Roman" w:cs="Times New Roman"/>
+          <w:sz w:val="24"/>
+          <w:szCs w:val="24"/>
+        </w:rPr>
+        <w:t>. By factoring in all of the inputs available it can play the best songs tailored for your normal preferences even if your normal preferences differentiate during the hours of the day.</w:t>
+      </w:r>
+      <w:bookmarkStart w:id="0" w:name="_GoBack"/>
+      <w:bookmarkEnd w:id="0"/>
+    </w:p>
+    <w:p>
+      <w:pPr>
         <w:spacing w:after="0"/>
         <w:rPr>
           <w:rFonts w:ascii="Times New Roman" w:hAnsi="Times New Roman" w:cs="Times New Roman"/>
@@ -3274,57 +3347,6 @@
           <w:szCs w:val="24"/>
         </w:rPr>
       </w:pPr>
-      <w:r>
-        <w:rPr>
-          <w:rFonts w:ascii="Times New Roman" w:hAnsi="Times New Roman" w:cs="Times New Roman"/>
-          <w:sz w:val="24"/>
-          <w:szCs w:val="24"/>
-          <w:u w:val="single"/>
-        </w:rPr>
-        <w:t xml:space="preserve">Pandora Music: </w:t>
-      </w:r>
-      <w:r>
-        <w:rPr>
-          <w:rFonts w:ascii="Times New Roman" w:hAnsi="Times New Roman" w:cs="Times New Roman"/>
-          <w:sz w:val="24"/>
-          <w:szCs w:val="24"/>
-        </w:rPr>
-        <w:t xml:space="preserve"> </w:t>
-      </w:r>
-      <w:r>
-        <w:rPr>
-          <w:rFonts w:ascii="Times New Roman" w:hAnsi="Times New Roman" w:cs="Times New Roman"/>
-          <w:sz w:val="24"/>
-          <w:szCs w:val="24"/>
-        </w:rPr>
-        <w:t>Pandora collects 450 attributes from every song to describe a song. It also collects data, of</w:t>
-      </w:r>
-      <w:r>
-        <w:rPr>
-          <w:rFonts w:ascii="Times New Roman" w:hAnsi="Times New Roman" w:cs="Times New Roman"/>
-          <w:sz w:val="24"/>
-          <w:szCs w:val="24"/>
-        </w:rPr>
-        <w:t xml:space="preserve"> time the song is listened to, whether the song was skipped, </w:t>
-      </w:r>
-      <w:proofErr w:type="spellStart"/>
-      <w:r>
-        <w:rPr>
-          <w:rFonts w:ascii="Times New Roman" w:hAnsi="Times New Roman" w:cs="Times New Roman"/>
-          <w:sz w:val="24"/>
-          <w:szCs w:val="24"/>
-        </w:rPr>
-        <w:t>ect</w:t>
-      </w:r>
-      <w:proofErr w:type="spellEnd"/>
-      <w:r>
-        <w:rPr>
-          <w:rFonts w:ascii="Times New Roman" w:hAnsi="Times New Roman" w:cs="Times New Roman"/>
-          <w:sz w:val="24"/>
-          <w:szCs w:val="24"/>
-        </w:rPr>
-        <w:t xml:space="preserve">. But it also has a “thumbs up” feature, which can be considered reinforcement learning. Essentially, it is another regression problem, based on the music you currently listen to, how much does that match other music you haven’t heard yet? If a thumbs up is given to the new music, that reinforces the decision the algorithm made. </w:t>
-      </w:r>
     </w:p>
     <w:sectPr>
       <w:pgSz w:w="12240" w:h="15840"/>

</xml_diff>